<commit_message>
deleted extra code and added to meta data
</commit_message>
<xml_diff>
--- a/Final Project Meta-Data.docx
+++ b/Final Project Meta-Data.docx
@@ -140,15 +140,7 @@
         <w:t>rd</w:t>
       </w:r>
       <w:r>
-        <w:t xml:space="preserve"> party delivery company, typically Uber Eats or </w:t>
-      </w:r>
-      <w:proofErr w:type="spellStart"/>
-      <w:r>
-        <w:t>DoorDash</w:t>
-      </w:r>
-      <w:proofErr w:type="spellEnd"/>
-      <w:r>
-        <w:t>.</w:t>
+        <w:t xml:space="preserve"> party delivery company, typically Uber Eats or DoorDash.</w:t>
       </w:r>
     </w:p>
     <w:p>
@@ -282,6 +274,25 @@
       <w:r>
         <w:tab/>
         <w:t>may look like.</w:t>
+      </w:r>
+    </w:p>
+    <w:p>
+      <w:r>
+        <w:rPr>
+          <w:b/>
+          <w:bCs/>
+        </w:rPr>
+        <w:t>Productivity:</w:t>
+      </w:r>
+      <w:r>
+        <w:rPr>
+          <w:b/>
+          <w:bCs/>
+        </w:rPr>
+        <w:t xml:space="preserve">  </w:t>
+      </w:r>
+      <w:r>
+        <w:t>Sales/HoursUsed – Total Sales per person on the clock per hour.</w:t>
       </w:r>
     </w:p>
     <w:sectPr>

</xml_diff>